<commit_message>
process assembly drawing + fixes
</commit_message>
<xml_diff>
--- a/В4.docx
+++ b/В4.docx
@@ -6908,7 +6908,7 @@
       <mc:AlternateContent>
         <mc:Choice Requires="wpg">
           <w:drawing>
-            <wp:anchor distT="0" distB="0" distL="114300" distR="114300" simplePos="0" relativeHeight="251656192" behindDoc="0" locked="0" layoutInCell="1" allowOverlap="1" wp14:anchorId="6188B9EA" wp14:editId="5551435D">
+            <wp:anchor distT="0" distB="0" distL="114300" distR="114300" simplePos="0" relativeHeight="251657216" behindDoc="0" locked="0" layoutInCell="1" allowOverlap="1" wp14:anchorId="6188B9EA" wp14:editId="6AE9586E">
               <wp:simplePos x="0" y="0"/>
               <wp:positionH relativeFrom="page">
                 <wp:posOffset>8272780</wp:posOffset>
@@ -7752,15 +7752,6 @@
                                 <w:szCs w:val="14"/>
                               </w:rPr>
                             </w:pPr>
-                            <w:r>
-                              <w:rPr>
-                                <w:b w:val="0"/>
-                                <w:bCs w:val="0"/>
-                                <w:sz w:val="14"/>
-                                <w:szCs w:val="14"/>
-                              </w:rPr>
-                              <w:t>30.05.20</w:t>
-                            </w:r>
                           </w:p>
                         </w:txbxContent>
                       </wps:txbx>
@@ -8001,15 +7992,6 @@
                                 <w:szCs w:val="14"/>
                               </w:rPr>
                             </w:pPr>
-                            <w:r>
-                              <w:rPr>
-                                <w:b w:val="0"/>
-                                <w:bCs w:val="0"/>
-                                <w:sz w:val="14"/>
-                                <w:szCs w:val="14"/>
-                              </w:rPr>
-                              <w:t>30.05.20</w:t>
-                            </w:r>
                           </w:p>
                         </w:txbxContent>
                       </wps:txbx>
@@ -8456,15 +8438,6 @@
                                 <w:szCs w:val="14"/>
                               </w:rPr>
                             </w:pPr>
-                            <w:r>
-                              <w:rPr>
-                                <w:b w:val="0"/>
-                                <w:bCs w:val="0"/>
-                                <w:sz w:val="14"/>
-                                <w:szCs w:val="14"/>
-                              </w:rPr>
-                              <w:t>30.05.20</w:t>
-                            </w:r>
                           </w:p>
                         </w:txbxContent>
                       </wps:txbx>
@@ -8593,14 +8566,16 @@
                                 <w:bCs w:val="0"/>
                               </w:rPr>
                             </w:pPr>
+                            <w:proofErr w:type="spellStart"/>
                             <w:r>
                               <w:rPr>
                                 <w:rFonts w:ascii="GOST type B" w:hAnsi="GOST type B" w:cs="Times New Roman"/>
                                 <w:b w:val="0"/>
                                 <w:bCs w:val="0"/>
                               </w:rPr>
-                              <w:t>Гребенщиков</w:t>
+                              <w:t>Питенин</w:t>
                             </w:r>
+                            <w:proofErr w:type="spellEnd"/>
                           </w:p>
                         </w:txbxContent>
                       </wps:txbx>
@@ -8705,15 +8680,6 @@
                                 <w:szCs w:val="14"/>
                               </w:rPr>
                             </w:pPr>
-                            <w:r>
-                              <w:rPr>
-                                <w:b w:val="0"/>
-                                <w:bCs w:val="0"/>
-                                <w:sz w:val="14"/>
-                                <w:szCs w:val="14"/>
-                              </w:rPr>
-                              <w:t>30.05.20</w:t>
-                            </w:r>
                           </w:p>
                         </w:txbxContent>
                       </wps:txbx>
@@ -10901,7 +10867,7 @@
         </mc:Choice>
         <mc:Fallback>
           <w:pict>
-            <v:group w14:anchorId="6188B9EA" id="Группа 1688" o:spid="_x0000_s1036" style="position:absolute;margin-left:651.4pt;margin-top:662.25pt;width:524.55pt;height:155.9pt;z-index:251656192;mso-position-horizontal-relative:page;mso-position-vertical-relative:page;mso-width-relative:margin;mso-height-relative:margin" coordsize="66624,19802" o:gfxdata="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">
+            <v:group w14:anchorId="6188B9EA" id="Группа 1688" o:spid="_x0000_s1036" style="position:absolute;margin-left:651.4pt;margin-top:662.25pt;width:524.55pt;height:155.9pt;z-index:251657216;mso-position-horizontal-relative:page;mso-position-vertical-relative:page;mso-width-relative:margin;mso-height-relative:margin" coordsize="66624,19802" o:gfxdata="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">
               <v:shapetype id="_x0000_t202" coordsize="21600,21600" o:spt="202" path="m,l,21600r21600,l21600,xe">
                 <v:stroke joinstyle="miter"/>
                 <v:path gradientshapeok="t" o:connecttype="rect"/>
@@ -11237,15 +11203,6 @@
                           <w:szCs w:val="14"/>
                         </w:rPr>
                       </w:pPr>
-                      <w:r>
-                        <w:rPr>
-                          <w:b w:val="0"/>
-                          <w:bCs w:val="0"/>
-                          <w:sz w:val="14"/>
-                          <w:szCs w:val="14"/>
-                        </w:rPr>
-                        <w:t>30.05.20</w:t>
-                      </w:r>
                     </w:p>
                   </w:txbxContent>
                 </v:textbox>
@@ -11334,15 +11291,6 @@
                           <w:szCs w:val="14"/>
                         </w:rPr>
                       </w:pPr>
-                      <w:r>
-                        <w:rPr>
-                          <w:b w:val="0"/>
-                          <w:bCs w:val="0"/>
-                          <w:sz w:val="14"/>
-                          <w:szCs w:val="14"/>
-                        </w:rPr>
-                        <w:t>30.05.20</w:t>
-                      </w:r>
                     </w:p>
                   </w:txbxContent>
                 </v:textbox>
@@ -11485,15 +11433,6 @@
                           <w:szCs w:val="14"/>
                         </w:rPr>
                       </w:pPr>
-                      <w:r>
-                        <w:rPr>
-                          <w:b w:val="0"/>
-                          <w:bCs w:val="0"/>
-                          <w:sz w:val="14"/>
-                          <w:szCs w:val="14"/>
-                        </w:rPr>
-                        <w:t>30.05.20</w:t>
-                      </w:r>
                     </w:p>
                   </w:txbxContent>
                 </v:textbox>
@@ -11546,14 +11485,16 @@
                           <w:bCs w:val="0"/>
                         </w:rPr>
                       </w:pPr>
+                      <w:proofErr w:type="spellStart"/>
                       <w:r>
                         <w:rPr>
                           <w:rFonts w:ascii="GOST type B" w:hAnsi="GOST type B" w:cs="Times New Roman"/>
                           <w:b w:val="0"/>
                           <w:bCs w:val="0"/>
                         </w:rPr>
-                        <w:t>Гребенщиков</w:t>
+                        <w:t>Питенин</w:t>
                       </w:r>
+                      <w:proofErr w:type="spellEnd"/>
                     </w:p>
                   </w:txbxContent>
                 </v:textbox>
@@ -11582,15 +11523,6 @@
                           <w:szCs w:val="14"/>
                         </w:rPr>
                       </w:pPr>
-                      <w:r>
-                        <w:rPr>
-                          <w:b w:val="0"/>
-                          <w:bCs w:val="0"/>
-                          <w:sz w:val="14"/>
-                          <w:szCs w:val="14"/>
-                        </w:rPr>
-                        <w:t>30.05.20</w:t>
-                      </w:r>
                     </w:p>
                   </w:txbxContent>
                 </v:textbox>
@@ -12192,6 +12124,8 @@
     <w:pPr>
       <w:pStyle w:val="a7"/>
     </w:pPr>
+    <w:bookmarkStart w:id="0" w:name="_GoBack"/>
+    <w:bookmarkEnd w:id="0"/>
     <w:r>
       <w:rPr>
         <w:noProof/>
@@ -12199,13 +12133,13 @@
       <mc:AlternateContent>
         <mc:Choice Requires="wpg">
           <w:drawing>
-            <wp:anchor distT="0" distB="0" distL="114300" distR="114300" simplePos="0" relativeHeight="251659264" behindDoc="0" locked="0" layoutInCell="1" allowOverlap="1" wp14:anchorId="68CBE2F3" wp14:editId="70CE62C2">
+            <wp:anchor distT="0" distB="0" distL="114300" distR="114300" simplePos="0" relativeHeight="251658240" behindDoc="0" locked="0" layoutInCell="1" allowOverlap="1" wp14:anchorId="68CBE2F3" wp14:editId="3BDF9E78">
               <wp:simplePos x="0" y="0"/>
               <wp:positionH relativeFrom="page">
                 <wp:posOffset>8277225</wp:posOffset>
               </wp:positionH>
               <wp:positionV relativeFrom="page">
-                <wp:posOffset>9808845</wp:posOffset>
+                <wp:posOffset>9810750</wp:posOffset>
               </wp:positionV>
               <wp:extent cx="6659880" cy="544902"/>
               <wp:effectExtent l="0" t="0" r="26670" b="26670"/>
@@ -13059,59 +12993,6 @@
                       </wps:bodyPr>
                     </wps:wsp>
                     <wps:wsp>
-                      <wps:cNvPr id="3589" name="Поле 3589"/>
-                      <wps:cNvSpPr txBox="1"/>
-                      <wps:spPr>
-                        <a:xfrm>
-                          <a:off x="360045" y="180975"/>
-                          <a:ext cx="359973" cy="179674"/>
-                        </a:xfrm>
-                        <a:prstGeom prst="rect">
-                          <a:avLst/>
-                        </a:prstGeom>
-                        <a:noFill/>
-                        <a:ln w="6350">
-                          <a:solidFill>
-                            <a:prstClr val="black"/>
-                          </a:solidFill>
-                        </a:ln>
-                        <a:effectLst/>
-                      </wps:spPr>
-                      <wps:style>
-                        <a:lnRef idx="0">
-                          <a:schemeClr val="accent1"/>
-                        </a:lnRef>
-                        <a:fillRef idx="0">
-                          <a:schemeClr val="accent1"/>
-                        </a:fillRef>
-                        <a:effectRef idx="0">
-                          <a:schemeClr val="accent1"/>
-                        </a:effectRef>
-                        <a:fontRef idx="minor">
-                          <a:schemeClr val="dk1"/>
-                        </a:fontRef>
-                      </wps:style>
-                      <wps:txbx>
-                        <w:txbxContent>
-                          <w:p>
-                            <w:pPr>
-                              <w:pStyle w:val="ac"/>
-                              <w:rPr>
-                                <w:rFonts w:ascii="Arial" w:hAnsi="Arial" w:cs="Arial"/>
-                                <w:b w:val="0"/>
-                              </w:rPr>
-                            </w:pPr>
-                          </w:p>
-                        </w:txbxContent>
-                      </wps:txbx>
-                      <wps:bodyPr rot="0" spcFirstLastPara="0" vertOverflow="overflow" horzOverflow="overflow" vert="horz" wrap="square" lIns="0" tIns="0" rIns="0" bIns="0" numCol="1" spcCol="0" rtlCol="0" fromWordArt="0" anchor="ctr" anchorCtr="0" forceAA="0" compatLnSpc="1">
-                        <a:prstTxWarp prst="textNoShape">
-                          <a:avLst/>
-                        </a:prstTxWarp>
-                        <a:noAutofit/>
-                      </wps:bodyPr>
-                    </wps:wsp>
-                    <wps:wsp>
                       <wps:cNvPr id="3590" name="Поле 3590"/>
                       <wps:cNvSpPr txBox="1"/>
                       <wps:spPr>
@@ -13705,7 +13586,7 @@
         </mc:Choice>
         <mc:Fallback>
           <w:pict>
-            <v:group w14:anchorId="68CBE2F3" id="Группа 3575" o:spid="_x0000_s1119" style="position:absolute;margin-left:651.75pt;margin-top:772.35pt;width:524.4pt;height:42.9pt;z-index:251659264;mso-position-horizontal-relative:page;mso-position-vertical-relative:page;mso-width-relative:margin;mso-height-relative:margin" coordorigin="" coordsize="66609,5460" o:gfxdata="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">
+            <v:group w14:anchorId="68CBE2F3" id="Группа 3575" o:spid="_x0000_s1119" style="position:absolute;margin-left:651.75pt;margin-top:772.5pt;width:524.4pt;height:42.9pt;z-index:251658240;mso-position-horizontal-relative:page;mso-position-vertical-relative:page;mso-width-relative:margin;mso-height-relative:margin" coordorigin="" coordsize="66609,5460" o:gfxdata="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">
               <v:shapetype id="_x0000_t202" coordsize="21600,21600" o:spt="202" path="m,l,21600r21600,l21600,xe">
                 <v:stroke joinstyle="miter"/>
                 <v:path gradientshapeok="t" o:connecttype="rect"/>
@@ -14050,22 +13931,7 @@
                   </w:txbxContent>
                 </v:textbox>
               </v:shape>
-              <v:shape id="Поле 3589" o:spid="_x0000_s1133" type="#_x0000_t202" style="position:absolute;left:3600;top:1809;width:3600;height:1797;visibility:visible;mso-wrap-style:square;v-text-anchor:middle" o:gfxdata="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" filled="f" strokeweight=".5pt">
-                <v:textbox inset="0,0,0,0">
-                  <w:txbxContent>
-                    <w:p>
-                      <w:pPr>
-                        <w:pStyle w:val="ac"/>
-                        <w:rPr>
-                          <w:rFonts w:ascii="Arial" w:hAnsi="Arial" w:cs="Arial"/>
-                          <w:b w:val="0"/>
-                        </w:rPr>
-                      </w:pPr>
-                    </w:p>
-                  </w:txbxContent>
-                </v:textbox>
-              </v:shape>
-              <v:shape id="Поле 3590" o:spid="_x0000_s1134" type="#_x0000_t202" style="position:absolute;left:10801;top:1809;width:3600;height:1797;visibility:visible;mso-wrap-style:square;v-text-anchor:middle" o:gfxdata="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" filled="f" strokeweight=".5pt">
+              <v:shape id="Поле 3590" o:spid="_x0000_s1133" type="#_x0000_t202" style="position:absolute;left:10801;top:1809;width:3600;height:1797;visibility:visible;mso-wrap-style:square;v-text-anchor:middle" o:gfxdata="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" filled="f" strokeweight=".5pt">
                 <v:textbox inset="0,0,0,0">
                   <w:txbxContent>
                     <w:p>
@@ -14082,7 +13948,7 @@
                   </w:txbxContent>
                 </v:textbox>
               </v:shape>
-              <v:shape id="Поле 3591" o:spid="_x0000_s1135" type="#_x0000_t202" style="position:absolute;width:3599;height:1796;visibility:visible;mso-wrap-style:square;v-text-anchor:middle" o:gfxdata="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" filled="f" strokeweight=".5pt">
+              <v:shape id="Поле 3591" o:spid="_x0000_s1134" type="#_x0000_t202" style="position:absolute;width:3599;height:1796;visibility:visible;mso-wrap-style:square;v-text-anchor:middle" o:gfxdata="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" filled="f" strokeweight=".5pt">
                 <v:textbox inset="0,0,0,0">
                   <w:txbxContent>
                     <w:p>
@@ -14093,7 +13959,7 @@
                   </w:txbxContent>
                 </v:textbox>
               </v:shape>
-              <v:shape id="Поле 3592" o:spid="_x0000_s1136" type="#_x0000_t202" style="position:absolute;left:7181;width:3600;height:1796;visibility:visible;mso-wrap-style:square;v-text-anchor:middle" o:gfxdata="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" filled="f" strokeweight=".5pt">
+              <v:shape id="Поле 3592" o:spid="_x0000_s1135" type="#_x0000_t202" style="position:absolute;left:7181;width:3600;height:1796;visibility:visible;mso-wrap-style:square;v-text-anchor:middle" o:gfxdata="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" filled="f" strokeweight=".5pt">
                 <v:textbox inset="0,0,0,0">
                   <w:txbxContent>
                     <w:p>
@@ -14104,7 +13970,7 @@
                   </w:txbxContent>
                 </v:textbox>
               </v:shape>
-              <v:shape id="Поле 3593" o:spid="_x0000_s1137" type="#_x0000_t202" style="position:absolute;left:14401;width:5400;height:1796;visibility:visible;mso-wrap-style:square;v-text-anchor:middle" o:gfxdata="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" filled="f" strokeweight=".5pt">
+              <v:shape id="Поле 3593" o:spid="_x0000_s1136" type="#_x0000_t202" style="position:absolute;left:14401;width:5400;height:1796;visibility:visible;mso-wrap-style:square;v-text-anchor:middle" o:gfxdata="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" filled="f" strokeweight=".5pt">
                 <v:textbox inset="0,0,0,0">
                   <w:txbxContent>
                     <w:p>
@@ -14115,7 +13981,7 @@
                   </w:txbxContent>
                 </v:textbox>
               </v:shape>
-              <v:shape id="Поле 3594" o:spid="_x0000_s1138" type="#_x0000_t202" style="position:absolute;left:19792;width:3600;height:1796;visibility:visible;mso-wrap-style:square;v-text-anchor:middle" o:gfxdata="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" filled="f" strokeweight=".5pt">
+              <v:shape id="Поле 3594" o:spid="_x0000_s1137" type="#_x0000_t202" style="position:absolute;left:19792;width:3600;height:1796;visibility:visible;mso-wrap-style:square;v-text-anchor:middle" o:gfxdata="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" filled="f" strokeweight=".5pt">
                 <v:textbox inset="0,0,0,0">
                   <w:txbxContent>
                     <w:p>
@@ -14126,7 +13992,7 @@
                   </w:txbxContent>
                 </v:textbox>
               </v:shape>
-              <v:shape id="Поле 3595" o:spid="_x0000_s1139" type="#_x0000_t202" style="position:absolute;left:3600;width:3600;height:1796;visibility:visible;mso-wrap-style:square;v-text-anchor:middle" o:gfxdata="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" filled="f" strokeweight=".5pt">
+              <v:shape id="Поле 3595" o:spid="_x0000_s1138" type="#_x0000_t202" style="position:absolute;left:3600;width:3600;height:1796;visibility:visible;mso-wrap-style:square;v-text-anchor:middle" o:gfxdata="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" filled="f" strokeweight=".5pt">
                 <v:textbox inset="0,0,0,0">
                   <w:txbxContent>
                     <w:p>
@@ -14137,7 +14003,7 @@
                   </w:txbxContent>
                 </v:textbox>
               </v:shape>
-              <v:shape id="Поле 3596" o:spid="_x0000_s1140" type="#_x0000_t202" style="position:absolute;left:10801;width:3600;height:1796;visibility:visible;mso-wrap-style:square;v-text-anchor:middle" o:gfxdata="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" filled="f" strokeweight=".5pt">
+              <v:shape id="Поле 3596" o:spid="_x0000_s1139" type="#_x0000_t202" style="position:absolute;left:10801;width:3600;height:1796;visibility:visible;mso-wrap-style:square;v-text-anchor:middle" o:gfxdata="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" filled="f" strokeweight=".5pt">
                 <v:textbox inset="0,0,0,0">
                   <w:txbxContent>
                     <w:p>
@@ -14148,13 +14014,13 @@
                   </w:txbxContent>
                 </v:textbox>
               </v:shape>
-              <v:line id="Прямая соединительная линия 3597" o:spid="_x0000_s1141" style="position:absolute;visibility:visible;mso-wrap-style:square" from="7200,0" to="7200,3593" o:connectortype="straight" o:gfxdata="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" strokecolor="black [3213]" strokeweight="1.5pt"/>
-              <v:line id="Прямая соединительная линия 3598" o:spid="_x0000_s1142" style="position:absolute;visibility:visible;mso-wrap-style:square" from="14401,0" to="14401,3593" o:connectortype="straight" o:gfxdata="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" strokecolor="black [3213]" strokeweight="1.5pt"/>
-              <v:line id="Прямая соединительная линия 3599" o:spid="_x0000_s1143" style="position:absolute;visibility:visible;mso-wrap-style:square" from="19792,0" to="19792,3593" o:connectortype="straight" o:gfxdata="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" strokecolor="black [3213]" strokeweight="1.5pt"/>
-              <v:line id="Прямая соединительная линия 3600" o:spid="_x0000_s1144" style="position:absolute;visibility:visible;mso-wrap-style:square" from="3600,0" to="3600,3593" o:connectortype="straight" o:gfxdata="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" strokecolor="black [3213]" strokeweight="1.5pt"/>
-              <v:line id="Прямая соединительная линия 3601" o:spid="_x0000_s1145" style="position:absolute;visibility:visible;mso-wrap-style:square" from="10801,0" to="10801,3593" o:connectortype="straight" o:gfxdata="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" strokecolor="black [3213]" strokeweight="1.5pt"/>
-              <v:line id="Прямая соединительная линия 3602" o:spid="_x0000_s1146" style="position:absolute;visibility:visible;mso-wrap-style:square" from="0,0" to="23398,0" o:connectortype="straight" o:gfxdata="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" strokecolor="black [3213]" strokeweight="1.5pt"/>
-              <v:line id="Прямая соединительная линия 3603" o:spid="_x0000_s1147" style="position:absolute;visibility:visible;mso-wrap-style:square" from="0,0" to="0,3600" o:connectortype="straight" o:gfxdata="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" strokecolor="black [3213]" strokeweight="1.5pt"/>
+              <v:line id="Прямая соединительная линия 3597" o:spid="_x0000_s1140" style="position:absolute;visibility:visible;mso-wrap-style:square" from="7200,0" to="7200,3593" o:connectortype="straight" o:gfxdata="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" strokecolor="black [3213]" strokeweight="1.5pt"/>
+              <v:line id="Прямая соединительная линия 3598" o:spid="_x0000_s1141" style="position:absolute;visibility:visible;mso-wrap-style:square" from="14401,0" to="14401,3593" o:connectortype="straight" o:gfxdata="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" strokecolor="black [3213]" strokeweight="1.5pt"/>
+              <v:line id="Прямая соединительная линия 3599" o:spid="_x0000_s1142" style="position:absolute;visibility:visible;mso-wrap-style:square" from="19792,0" to="19792,3593" o:connectortype="straight" o:gfxdata="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" strokecolor="black [3213]" strokeweight="1.5pt"/>
+              <v:line id="Прямая соединительная линия 3600" o:spid="_x0000_s1143" style="position:absolute;visibility:visible;mso-wrap-style:square" from="3600,0" to="3600,3593" o:connectortype="straight" o:gfxdata="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" strokecolor="black [3213]" strokeweight="1.5pt"/>
+              <v:line id="Прямая соединительная линия 3601" o:spid="_x0000_s1144" style="position:absolute;visibility:visible;mso-wrap-style:square" from="10801,0" to="10801,3593" o:connectortype="straight" o:gfxdata="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" strokecolor="black [3213]" strokeweight="1.5pt"/>
+              <v:line id="Прямая соединительная линия 3602" o:spid="_x0000_s1145" style="position:absolute;visibility:visible;mso-wrap-style:square" from="0,0" to="23398,0" o:connectortype="straight" o:gfxdata="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" strokecolor="black [3213]" strokeweight="1.5pt"/>
+              <v:line id="Прямая соединительная линия 3603" o:spid="_x0000_s1146" style="position:absolute;visibility:visible;mso-wrap-style:square" from="0,0" to="0,3600" o:connectortype="straight" o:gfxdata="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" strokecolor="black [3213]" strokeweight="1.5pt"/>
               <w10:wrap anchorx="page" anchory="page"/>
             </v:group>
           </w:pict>
@@ -14207,7 +14073,7 @@
       <mc:AlternateContent>
         <mc:Choice Requires="wpg">
           <w:drawing>
-            <wp:anchor distT="0" distB="0" distL="114300" distR="114300" simplePos="0" relativeHeight="251675648" behindDoc="0" locked="0" layoutInCell="1" allowOverlap="1" wp14:anchorId="674D153C" wp14:editId="1334896C">
+            <wp:anchor distT="0" distB="0" distL="114300" distR="114300" simplePos="0" relativeHeight="251665408" behindDoc="0" locked="0" layoutInCell="1" allowOverlap="1" wp14:anchorId="674D153C" wp14:editId="21FFBC59">
               <wp:simplePos x="0" y="0"/>
               <wp:positionH relativeFrom="page">
                 <wp:posOffset>287020</wp:posOffset>
@@ -14700,7 +14566,7 @@
         </mc:Choice>
         <mc:Fallback>
           <w:pict>
-            <v:group w14:anchorId="674D153C" id="Группа 2855" o:spid="_x0000_s1026" style="position:absolute;margin-left:22.6pt;margin-top:.1pt;width:1153.8pt;height:814.9pt;z-index:251675648;mso-position-horizontal-relative:page;mso-position-vertical-relative:margin;mso-width-relative:margin;mso-height-relative:margin" coordsize="146585,104508" o:gfxdata="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">
+            <v:group w14:anchorId="674D153C" id="Группа 2855" o:spid="_x0000_s1026" style="position:absolute;margin-left:22.6pt;margin-top:.1pt;width:1153.8pt;height:814.9pt;z-index:251665408;mso-position-horizontal-relative:page;mso-position-vertical-relative:margin;mso-width-relative:margin;mso-height-relative:margin" coordsize="146585,104508" o:gfxdata="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">
               <v:group id="Группа 2856" o:spid="_x0000_s1027" style="position:absolute;top:72720;width:4313;height:30600" coordorigin=",24" coordsize="4306,30618" o:gfxdata="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">
                 <v:shapetype id="_x0000_t202" coordsize="21600,21600" o:spt="202" path="m,l,21600r21600,l21600,xe">
                   <v:stroke joinstyle="miter"/>
@@ -14873,8 +14739,6 @@
     <w:pPr>
       <w:pStyle w:val="a5"/>
     </w:pPr>
-    <w:bookmarkStart w:id="0" w:name="_GoBack"/>
-    <w:bookmarkEnd w:id="0"/>
     <w:r>
       <w:rPr>
         <w:noProof/>
@@ -14882,7 +14746,7 @@
       <mc:AlternateContent>
         <mc:Choice Requires="wpg">
           <w:drawing>
-            <wp:anchor distT="0" distB="0" distL="114300" distR="114300" simplePos="0" relativeHeight="251656192" behindDoc="0" locked="0" layoutInCell="1" allowOverlap="1" wp14:anchorId="29921C35" wp14:editId="6550D36D">
+            <wp:anchor distT="0" distB="0" distL="114300" distR="114300" simplePos="0" relativeHeight="251657216" behindDoc="0" locked="0" layoutInCell="1" allowOverlap="1" wp14:anchorId="29921C35" wp14:editId="14F26A5A">
               <wp:simplePos x="0" y="0"/>
               <wp:positionH relativeFrom="page">
                 <wp:posOffset>285750</wp:posOffset>
@@ -15380,7 +15244,7 @@
         </mc:Choice>
         <mc:Fallback>
           <w:pict>
-            <v:group w14:anchorId="29921C35" id="Группа 3564" o:spid="_x0000_s1109" style="position:absolute;margin-left:22.5pt;margin-top:0;width:1157.6pt;height:810.75pt;z-index:251656192;mso-position-horizontal-relative:page;mso-position-vertical-relative:margin;mso-width-relative:margin;mso-height-relative:margin" coordsize="147062,103737" o:gfxdata="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">
+            <v:group w14:anchorId="29921C35" id="Группа 3564" o:spid="_x0000_s1109" style="position:absolute;margin-left:22.5pt;margin-top:0;width:1157.6pt;height:810.75pt;z-index:251657216;mso-position-horizontal-relative:page;mso-position-vertical-relative:margin;mso-width-relative:margin;mso-height-relative:margin" coordsize="147062,103737" o:gfxdata="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">
               <v:group id="Группа 3565" o:spid="_x0000_s1110" style="position:absolute;top:71857;width:4313;height:30600" coordorigin=",-839" coordsize="4306,30618" o:gfxdata="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">
                 <v:shapetype id="_x0000_t202" coordsize="21600,21600" o:spt="202" path="m,l,21600r21600,l21600,xe">
                   <v:stroke joinstyle="miter"/>

</xml_diff>

<commit_message>
fix В4 + fix variables sheet
</commit_message>
<xml_diff>
--- a/В4.docx
+++ b/В4.docx
@@ -1579,24 +1579,6 @@
                 <w:szCs w:val="24"/>
               </w:rPr>
             </w:pPr>
-            <w:r>
-              <w:rPr>
-                <w:rFonts w:ascii="GOST type B" w:eastAsiaTheme="minorHAnsi" w:hAnsi="GOST type B"/>
-                <w:sz w:val="24"/>
-                <w:szCs w:val="24"/>
-                <w:lang w:eastAsia="en-US"/>
-              </w:rPr>
-              <w:t xml:space="preserve">SZ </w:t>
-            </w:r>
-            <w:r>
-              <w:rPr>
-                <w:rFonts w:ascii="GOST type B" w:eastAsiaTheme="minorHAnsi" w:hAnsi="GOST type B"/>
-                <w:sz w:val="24"/>
-                <w:szCs w:val="24"/>
-                <w:lang w:eastAsia="en-US"/>
-              </w:rPr>
-              <w:t>2500.210</w:t>
-            </w:r>
           </w:p>
         </w:tc>
         <w:tc>
@@ -1809,15 +1791,6 @@
                 <w:lang w:eastAsia="en-US"/>
               </w:rPr>
             </w:pPr>
-            <w:r>
-              <w:rPr>
-                <w:rFonts w:ascii="GOST type B" w:eastAsiaTheme="minorHAnsi" w:hAnsi="GOST type B"/>
-                <w:sz w:val="24"/>
-                <w:szCs w:val="24"/>
-                <w:lang w:eastAsia="en-US"/>
-              </w:rPr>
-              <w:t>SZ 2500.460</w:t>
-            </w:r>
           </w:p>
         </w:tc>
         <w:tc>
@@ -2479,12 +2452,11 @@
             </w:pPr>
             <w:r>
               <w:rPr>
-                <w:rFonts w:ascii="GOST type B" w:eastAsiaTheme="minorHAnsi" w:hAnsi="GOST type B"/>
-                <w:sz w:val="24"/>
-                <w:szCs w:val="24"/>
-                <w:lang w:val="en-US" w:eastAsia="en-US"/>
-              </w:rPr>
-              <w:t>SK 3237.100</w:t>
+                <w:rFonts w:ascii="GOST type B" w:hAnsi="GOST type B"/>
+                <w:sz w:val="24"/>
+                <w:szCs w:val="24"/>
+              </w:rPr>
+              <w:t>3246418</w:t>
             </w:r>
           </w:p>
         </w:tc>
@@ -2667,6 +2639,7 @@
                 <w:lang w:eastAsia="en-US"/>
               </w:rPr>
             </w:pPr>
+            <w:proofErr w:type="spellStart"/>
             <w:r>
               <w:rPr>
                 <w:rFonts w:ascii="GOST type B" w:eastAsiaTheme="minorHAnsi" w:hAnsi="GOST type B"/>
@@ -2674,7 +2647,17 @@
                 <w:szCs w:val="24"/>
                 <w:lang w:eastAsia="en-US"/>
               </w:rPr>
-              <w:t>Клеммник винтовой проходной, 2.5мм.кв</w:t>
+              <w:t>Клеммник</w:t>
+            </w:r>
+            <w:proofErr w:type="spellEnd"/>
+            <w:r>
+              <w:rPr>
+                <w:rFonts w:ascii="GOST type B" w:eastAsiaTheme="minorHAnsi" w:hAnsi="GOST type B"/>
+                <w:sz w:val="24"/>
+                <w:szCs w:val="24"/>
+                <w:lang w:eastAsia="en-US"/>
+              </w:rPr>
+              <w:t xml:space="preserve"> винтовой проходной, 2.5мм.кв</w:t>
             </w:r>
           </w:p>
         </w:tc>
@@ -2937,21 +2920,11 @@
             </w:pPr>
             <w:r>
               <w:rPr>
-                <w:rFonts w:ascii="GOST type B" w:eastAsiaTheme="minorHAnsi" w:hAnsi="GOST type B"/>
-                <w:sz w:val="24"/>
-                <w:szCs w:val="24"/>
-                <w:lang w:val="en-US" w:eastAsia="en-US"/>
-              </w:rPr>
-              <w:t xml:space="preserve">SK </w:t>
-            </w:r>
-            <w:r>
-              <w:rPr>
-                <w:rFonts w:ascii="GOST type B" w:eastAsiaTheme="minorHAnsi" w:hAnsi="GOST type B"/>
-                <w:sz w:val="24"/>
-                <w:szCs w:val="24"/>
-                <w:lang w:eastAsia="en-US"/>
-              </w:rPr>
-              <w:t>3110.000</w:t>
+                <w:rFonts w:ascii="GOST type B" w:hAnsi="GOST type B"/>
+                <w:sz w:val="24"/>
+                <w:szCs w:val="24"/>
+              </w:rPr>
+              <w:t>2966210</w:t>
             </w:r>
           </w:p>
         </w:tc>
@@ -3184,7 +3157,7 @@
                 <w:szCs w:val="24"/>
                 <w:lang w:eastAsia="en-US"/>
               </w:rPr>
-              <w:t>S201 C16NA</w:t>
+              <w:t>1079387</w:t>
             </w:r>
           </w:p>
         </w:tc>
@@ -3359,6 +3332,7 @@
                 <w:lang w:eastAsia="en-US"/>
               </w:rPr>
             </w:pPr>
+            <w:proofErr w:type="spellStart"/>
             <w:r>
               <w:rPr>
                 <w:rFonts w:ascii="GOST type B" w:eastAsiaTheme="minorHAnsi" w:hAnsi="GOST type B"/>
@@ -3366,7 +3340,17 @@
                 <w:szCs w:val="24"/>
                 <w:lang w:eastAsia="en-US"/>
               </w:rPr>
-              <w:t>Шильдик наружный</w:t>
+              <w:t>Шильдик</w:t>
+            </w:r>
+            <w:proofErr w:type="spellEnd"/>
+            <w:r>
+              <w:rPr>
+                <w:rFonts w:ascii="GOST type B" w:eastAsiaTheme="minorHAnsi" w:hAnsi="GOST type B"/>
+                <w:sz w:val="24"/>
+                <w:szCs w:val="24"/>
+                <w:lang w:eastAsia="en-US"/>
+              </w:rPr>
+              <w:t xml:space="preserve"> наружный</w:t>
             </w:r>
           </w:p>
         </w:tc>
@@ -3642,7 +3626,7 @@
                 <w:szCs w:val="24"/>
                 <w:lang w:eastAsia="en-US"/>
               </w:rPr>
-              <w:t>S203 C32NA</w:t>
+              <w:t>2903306</w:t>
             </w:r>
           </w:p>
         </w:tc>
@@ -3871,7 +3855,7 @@
                 <w:szCs w:val="24"/>
                 <w:lang w:eastAsia="en-US"/>
               </w:rPr>
-              <w:t>S203 C6</w:t>
+              <w:t>0800886</w:t>
             </w:r>
           </w:p>
         </w:tc>
@@ -4032,6 +4016,7 @@
                 <w:szCs w:val="24"/>
               </w:rPr>
             </w:pPr>
+            <w:proofErr w:type="spellStart"/>
             <w:r>
               <w:rPr>
                 <w:rFonts w:ascii="GOST type B" w:eastAsiaTheme="minorHAnsi" w:hAnsi="GOST type B"/>
@@ -4039,7 +4024,17 @@
                 <w:szCs w:val="24"/>
                 <w:lang w:eastAsia="en-US"/>
               </w:rPr>
-              <w:t>Клеммник винтовой проходной, 6мм.кв</w:t>
+              <w:t>Клеммник</w:t>
+            </w:r>
+            <w:proofErr w:type="spellEnd"/>
+            <w:r>
+              <w:rPr>
+                <w:rFonts w:ascii="GOST type B" w:eastAsiaTheme="minorHAnsi" w:hAnsi="GOST type B"/>
+                <w:sz w:val="24"/>
+                <w:szCs w:val="24"/>
+                <w:lang w:eastAsia="en-US"/>
+              </w:rPr>
+              <w:t xml:space="preserve"> винтовой проходной, 6мм.кв</w:t>
             </w:r>
           </w:p>
         </w:tc>
@@ -4080,12 +4075,12 @@
             </w:pPr>
             <w:r>
               <w:rPr>
-                <w:rFonts w:ascii="GOST type B" w:hAnsi="GOST type B"/>
-                <w:sz w:val="24"/>
-                <w:szCs w:val="24"/>
-                <w:lang w:val="en-US"/>
-              </w:rPr>
-              <w:t>OHYS2AJE-RUH</w:t>
+                <w:rFonts w:ascii="GOST type B" w:eastAsiaTheme="minorHAnsi" w:hAnsi="GOST type B"/>
+                <w:sz w:val="24"/>
+                <w:szCs w:val="24"/>
+                <w:lang w:eastAsia="en-US"/>
+              </w:rPr>
+              <w:t>3044131</w:t>
             </w:r>
           </w:p>
         </w:tc>
@@ -4277,6 +4272,15 @@
               </w:rPr>
               <w:t>Клемма заземления</w:t>
             </w:r>
+            <w:r>
+              <w:rPr>
+                <w:rFonts w:ascii="GOST type B" w:eastAsiaTheme="minorHAnsi" w:hAnsi="GOST type B"/>
+                <w:sz w:val="24"/>
+                <w:szCs w:val="24"/>
+                <w:lang w:eastAsia="en-US"/>
+              </w:rPr>
+              <w:t>, 6мм.кв</w:t>
+            </w:r>
           </w:p>
         </w:tc>
         <w:tc>
@@ -4321,16 +4325,7 @@
                 <w:sz w:val="24"/>
                 <w:szCs w:val="24"/>
               </w:rPr>
-              <w:t>ОТ4</w:t>
-            </w:r>
-            <w:r>
-              <w:rPr>
-                <w:rFonts w:ascii="GOST type B" w:hAnsi="GOST type B"/>
-                <w:sz w:val="24"/>
-                <w:szCs w:val="24"/>
-                <w:lang w:val="en-US"/>
-              </w:rPr>
-              <w:t>0FT3</w:t>
+              <w:t>3044157</w:t>
             </w:r>
           </w:p>
         </w:tc>
@@ -4585,8 +4580,18 @@
                 <w:sz w:val="24"/>
                 <w:szCs w:val="24"/>
               </w:rPr>
-              <w:t>TDM Electric</w:t>
-            </w:r>
+              <w:t xml:space="preserve">TDM </w:t>
+            </w:r>
+            <w:proofErr w:type="spellStart"/>
+            <w:r>
+              <w:rPr>
+                <w:rFonts w:ascii="GOST type B" w:hAnsi="GOST type B"/>
+                <w:sz w:val="24"/>
+                <w:szCs w:val="24"/>
+              </w:rPr>
+              <w:t>Electric</w:t>
+            </w:r>
+            <w:proofErr w:type="spellEnd"/>
           </w:p>
         </w:tc>
         <w:tc>
@@ -4945,8 +4950,6 @@
               </w:rPr>
               <w:t>DIN-рейка</w:t>
             </w:r>
-            <w:bookmarkStart w:id="0" w:name="_GoBack"/>
-            <w:bookmarkEnd w:id="0"/>
           </w:p>
         </w:tc>
         <w:tc>
@@ -6077,6 +6080,15 @@
                 <w:lang w:eastAsia="en-US"/>
               </w:rPr>
             </w:pPr>
+            <w:r>
+              <w:rPr>
+                <w:rFonts w:ascii="GOST type B" w:eastAsiaTheme="minorHAnsi" w:hAnsi="GOST type B"/>
+                <w:sz w:val="24"/>
+                <w:szCs w:val="24"/>
+                <w:lang w:eastAsia="en-US"/>
+              </w:rPr>
+              <w:t>1SFA619402R5022</w:t>
+            </w:r>
           </w:p>
         </w:tc>
         <w:tc>
@@ -6096,6 +6108,15 @@
                 <w:lang w:val="en-US"/>
               </w:rPr>
             </w:pPr>
+            <w:r>
+              <w:rPr>
+                <w:rFonts w:ascii="GOST type B" w:hAnsi="GOST type B"/>
+                <w:sz w:val="24"/>
+                <w:szCs w:val="24"/>
+                <w:lang w:val="en-US"/>
+              </w:rPr>
+              <w:t>ABB</w:t>
+            </w:r>
           </w:p>
         </w:tc>
         <w:tc>
@@ -6281,6 +6302,14 @@
                 <w:szCs w:val="24"/>
               </w:rPr>
             </w:pPr>
+            <w:r>
+              <w:rPr>
+                <w:rFonts w:ascii="GOST type B" w:hAnsi="GOST type B"/>
+                <w:sz w:val="24"/>
+                <w:szCs w:val="24"/>
+              </w:rPr>
+              <w:t>1SFA616080R3071</w:t>
+            </w:r>
           </w:p>
         </w:tc>
         <w:tc>
@@ -6296,8 +6325,18 @@
                 <w:rFonts w:ascii="GOST type B" w:eastAsia="MS Mincho" w:hAnsi="GOST type B"/>
                 <w:sz w:val="24"/>
                 <w:szCs w:val="24"/>
-              </w:rPr>
-            </w:pPr>
+                <w:lang w:val="en-US"/>
+              </w:rPr>
+            </w:pPr>
+            <w:r>
+              <w:rPr>
+                <w:rFonts w:ascii="GOST type B" w:eastAsia="MS Mincho" w:hAnsi="GOST type B"/>
+                <w:sz w:val="24"/>
+                <w:szCs w:val="24"/>
+                <w:lang w:val="en-US"/>
+              </w:rPr>
+              <w:t>ABB</w:t>
+            </w:r>
           </w:p>
         </w:tc>
         <w:tc>
@@ -6506,6 +6545,15 @@
                 <w:szCs w:val="24"/>
               </w:rPr>
             </w:pPr>
+            <w:r>
+              <w:rPr>
+                <w:rFonts w:ascii="GOST type B" w:hAnsi="GOST type B"/>
+                <w:sz w:val="24"/>
+                <w:szCs w:val="24"/>
+                <w:lang w:val="en-US"/>
+              </w:rPr>
+              <w:t>CE4T-10R-20</w:t>
+            </w:r>
           </w:p>
         </w:tc>
         <w:tc>
@@ -7478,6 +7526,24 @@
                 <w:lang w:eastAsia="en-US"/>
               </w:rPr>
             </w:pPr>
+            <w:r>
+              <w:rPr>
+                <w:rFonts w:ascii="GOST type B" w:eastAsiaTheme="minorHAnsi" w:hAnsi="GOST type B"/>
+                <w:sz w:val="24"/>
+                <w:szCs w:val="24"/>
+                <w:lang w:val="en-US" w:eastAsia="en-US"/>
+              </w:rPr>
+              <w:t xml:space="preserve">SK </w:t>
+            </w:r>
+            <w:r>
+              <w:rPr>
+                <w:rFonts w:ascii="GOST type B" w:eastAsiaTheme="minorHAnsi" w:hAnsi="GOST type B"/>
+                <w:sz w:val="24"/>
+                <w:szCs w:val="24"/>
+                <w:lang w:eastAsia="en-US"/>
+              </w:rPr>
+              <w:t>3110.000</w:t>
+            </w:r>
           </w:p>
         </w:tc>
         <w:tc>
@@ -7705,6 +7771,15 @@
                 <w:lang w:eastAsia="en-US"/>
               </w:rPr>
             </w:pPr>
+            <w:r>
+              <w:rPr>
+                <w:rFonts w:ascii="GOST type B" w:eastAsiaTheme="minorHAnsi" w:hAnsi="GOST type B"/>
+                <w:sz w:val="24"/>
+                <w:szCs w:val="24"/>
+                <w:lang w:val="en-US" w:eastAsia="en-US"/>
+              </w:rPr>
+              <w:t>SK 3237.200</w:t>
+            </w:r>
           </w:p>
         </w:tc>
         <w:tc>
@@ -7941,6 +8016,17 @@
                 <w:lang w:eastAsia="en-US"/>
               </w:rPr>
             </w:pPr>
+            <w:r>
+              <w:rPr>
+                <w:rFonts w:ascii="GOST type B" w:eastAsiaTheme="minorHAnsi" w:hAnsi="GOST type B"/>
+                <w:sz w:val="24"/>
+                <w:szCs w:val="24"/>
+                <w:lang w:val="en-US" w:eastAsia="en-US"/>
+              </w:rPr>
+              <w:t>SK 3237.100</w:t>
+            </w:r>
+            <w:bookmarkStart w:id="0" w:name="_GoBack"/>
+            <w:bookmarkEnd w:id="0"/>
           </w:p>
         </w:tc>
         <w:tc>
@@ -9255,12 +9341,21 @@
                                 <w:bCs w:val="0"/>
                               </w:rPr>
                             </w:pPr>
+                            <w:proofErr w:type="spellStart"/>
                             <w:r>
                               <w:rPr>
                                 <w:rFonts w:ascii="GOST type B" w:hAnsi="GOST type B" w:cs="Times New Roman"/>
                                 <w:b w:val="0"/>
                               </w:rPr>
-                              <w:t>Н.контр.</w:t>
+                              <w:t>Н.контр</w:t>
+                            </w:r>
+                            <w:proofErr w:type="spellEnd"/>
+                            <w:r>
+                              <w:rPr>
+                                <w:rFonts w:ascii="GOST type B" w:hAnsi="GOST type B" w:cs="Times New Roman"/>
+                                <w:b w:val="0"/>
+                              </w:rPr>
+                              <w:t>.</w:t>
                             </w:r>
                           </w:p>
                         </w:txbxContent>
@@ -9317,6 +9412,7 @@
                                 <w:bCs w:val="0"/>
                               </w:rPr>
                             </w:pPr>
+                            <w:proofErr w:type="spellStart"/>
                             <w:r>
                               <w:rPr>
                                 <w:rFonts w:ascii="GOST type B" w:hAnsi="GOST type B" w:cs="Times New Roman"/>
@@ -9325,6 +9421,7 @@
                               </w:rPr>
                               <w:t>Шилин</w:t>
                             </w:r>
+                            <w:proofErr w:type="spellEnd"/>
                           </w:p>
                         </w:txbxContent>
                       </wps:txbx>
@@ -9930,13 +10027,23 @@
                                 <w:bCs w:val="0"/>
                               </w:rPr>
                             </w:pPr>
+                            <w:proofErr w:type="spellStart"/>
                             <w:r>
                               <w:rPr>
                                 <w:rFonts w:ascii="GOST type B" w:hAnsi="GOST type B" w:cs="Times New Roman"/>
                                 <w:b w:val="0"/>
                                 <w:bCs w:val="0"/>
                               </w:rPr>
-                              <w:t>Разраб.</w:t>
+                              <w:t>Разраб</w:t>
+                            </w:r>
+                            <w:proofErr w:type="spellEnd"/>
+                            <w:r>
+                              <w:rPr>
+                                <w:rFonts w:ascii="GOST type B" w:hAnsi="GOST type B" w:cs="Times New Roman"/>
+                                <w:b w:val="0"/>
+                                <w:bCs w:val="0"/>
+                              </w:rPr>
+                              <w:t>.</w:t>
                             </w:r>
                           </w:p>
                         </w:txbxContent>
@@ -9993,6 +10100,7 @@
                                 <w:bCs w:val="0"/>
                               </w:rPr>
                             </w:pPr>
+                            <w:proofErr w:type="spellStart"/>
                             <w:r>
                               <w:rPr>
                                 <w:rFonts w:ascii="GOST type B" w:hAnsi="GOST type B" w:cs="Times New Roman"/>
@@ -10001,6 +10109,7 @@
                               </w:rPr>
                               <w:t>Питенин</w:t>
                             </w:r>
+                            <w:proofErr w:type="spellEnd"/>
                           </w:p>
                         </w:txbxContent>
                       </wps:txbx>
@@ -10408,6 +10517,7 @@
                                 <w:b w:val="0"/>
                               </w:rPr>
                             </w:pPr>
+                            <w:proofErr w:type="spellStart"/>
                             <w:r>
                               <w:rPr>
                                 <w:rFonts w:ascii="GOST type B" w:hAnsi="GOST type B" w:cs="Times New Roman"/>
@@ -10415,6 +10525,7 @@
                               </w:rPr>
                               <w:t>Кол.уч</w:t>
                             </w:r>
+                            <w:proofErr w:type="spellEnd"/>
                           </w:p>
                         </w:txbxContent>
                       </wps:txbx>
@@ -12643,12 +12754,21 @@
                           <w:bCs w:val="0"/>
                         </w:rPr>
                       </w:pPr>
+                      <w:proofErr w:type="spellStart"/>
                       <w:r>
                         <w:rPr>
                           <w:rFonts w:ascii="GOST type B" w:hAnsi="GOST type B" w:cs="Times New Roman"/>
                           <w:b w:val="0"/>
                         </w:rPr>
-                        <w:t>Н.контр.</w:t>
+                        <w:t>Н.контр</w:t>
+                      </w:r>
+                      <w:proofErr w:type="spellEnd"/>
+                      <w:r>
+                        <w:rPr>
+                          <w:rFonts w:ascii="GOST type B" w:hAnsi="GOST type B" w:cs="Times New Roman"/>
+                          <w:b w:val="0"/>
+                        </w:rPr>
+                        <w:t>.</w:t>
                       </w:r>
                     </w:p>
                   </w:txbxContent>
@@ -12667,6 +12787,7 @@
                           <w:bCs w:val="0"/>
                         </w:rPr>
                       </w:pPr>
+                      <w:proofErr w:type="spellStart"/>
                       <w:r>
                         <w:rPr>
                           <w:rFonts w:ascii="GOST type B" w:hAnsi="GOST type B" w:cs="Times New Roman"/>
@@ -12675,6 +12796,7 @@
                         </w:rPr>
                         <w:t>Шилин</w:t>
                       </w:r>
+                      <w:proofErr w:type="spellEnd"/>
                     </w:p>
                   </w:txbxContent>
                 </v:textbox>
@@ -12862,13 +12984,23 @@
                           <w:bCs w:val="0"/>
                         </w:rPr>
                       </w:pPr>
+                      <w:proofErr w:type="spellStart"/>
                       <w:r>
                         <w:rPr>
                           <w:rFonts w:ascii="GOST type B" w:hAnsi="GOST type B" w:cs="Times New Roman"/>
                           <w:b w:val="0"/>
                           <w:bCs w:val="0"/>
                         </w:rPr>
-                        <w:t>Разраб.</w:t>
+                        <w:t>Разраб</w:t>
+                      </w:r>
+                      <w:proofErr w:type="spellEnd"/>
+                      <w:r>
+                        <w:rPr>
+                          <w:rFonts w:ascii="GOST type B" w:hAnsi="GOST type B" w:cs="Times New Roman"/>
+                          <w:b w:val="0"/>
+                          <w:bCs w:val="0"/>
+                        </w:rPr>
+                        <w:t>.</w:t>
                       </w:r>
                     </w:p>
                   </w:txbxContent>
@@ -12887,6 +13019,7 @@
                           <w:bCs w:val="0"/>
                         </w:rPr>
                       </w:pPr>
+                      <w:proofErr w:type="spellStart"/>
                       <w:r>
                         <w:rPr>
                           <w:rFonts w:ascii="GOST type B" w:hAnsi="GOST type B" w:cs="Times New Roman"/>
@@ -12895,6 +13028,7 @@
                         </w:rPr>
                         <w:t>Питенин</w:t>
                       </w:r>
+                      <w:proofErr w:type="spellEnd"/>
                     </w:p>
                   </w:txbxContent>
                 </v:textbox>
@@ -13036,6 +13170,7 @@
                           <w:b w:val="0"/>
                         </w:rPr>
                       </w:pPr>
+                      <w:proofErr w:type="spellStart"/>
                       <w:r>
                         <w:rPr>
                           <w:rFonts w:ascii="GOST type B" w:hAnsi="GOST type B" w:cs="Times New Roman"/>
@@ -13043,6 +13178,7 @@
                         </w:rPr>
                         <w:t>Кол.уч</w:t>
                       </w:r>
+                      <w:proofErr w:type="spellEnd"/>
                     </w:p>
                   </w:txbxContent>
                 </v:textbox>
@@ -14091,6 +14227,7 @@
                                 <w:rFonts w:ascii="GOST type B" w:hAnsi="GOST type B" w:cs="Times New Roman"/>
                               </w:rPr>
                             </w:pPr>
+                            <w:proofErr w:type="spellStart"/>
                             <w:r>
                               <w:rPr>
                                 <w:rFonts w:ascii="GOST type B" w:hAnsi="GOST type B" w:cs="Times New Roman"/>
@@ -14098,6 +14235,7 @@
                               </w:rPr>
                               <w:t>Кол.уч</w:t>
                             </w:r>
+                            <w:proofErr w:type="spellEnd"/>
                             <w:r>
                               <w:rPr>
                                 <w:rFonts w:ascii="GOST type B" w:hAnsi="GOST type B" w:cs="Times New Roman"/>
@@ -15224,6 +15362,7 @@
                           <w:rFonts w:ascii="GOST type B" w:hAnsi="GOST type B" w:cs="Times New Roman"/>
                         </w:rPr>
                       </w:pPr>
+                      <w:proofErr w:type="spellStart"/>
                       <w:r>
                         <w:rPr>
                           <w:rFonts w:ascii="GOST type B" w:hAnsi="GOST type B" w:cs="Times New Roman"/>
@@ -15231,6 +15370,7 @@
                         </w:rPr>
                         <w:t>Кол.уч</w:t>
                       </w:r>
+                      <w:proofErr w:type="spellEnd"/>
                       <w:r>
                         <w:rPr>
                           <w:rFonts w:ascii="GOST type B" w:hAnsi="GOST type B" w:cs="Times New Roman"/>

</xml_diff>